<commit_message>
[Update] SRS Section 3.2
</commit_message>
<xml_diff>
--- a/Documentation/SRS.docx
+++ b/Documentation/SRS.docx
@@ -496,7 +496,7 @@
                 <w:szCs w:val="28"/>
                 <w:lang w:val="en-US"/>
               </w:rPr>
-              <w:t>ISW</w:t>
+              <w:t>States</w:t>
             </w:r>
           </w:p>
         </w:tc>
@@ -520,39 +520,7 @@
                 <w:szCs w:val="28"/>
                 <w:lang w:val="en-US"/>
               </w:rPr>
-              <w:t>&lt;</w:t>
-            </w:r>
-            <w:r>
-              <w:rPr>
-                <w:sz w:val="20"/>
-                <w:szCs w:val="28"/>
-                <w:lang w:val="en-US"/>
-              </w:rPr>
-              <w:t>unk</w:t>
-            </w:r>
-            <w:r>
-              <w:rPr>
-                <w:sz w:val="20"/>
-                <w:szCs w:val="28"/>
-                <w:lang w:val="en-US"/>
-              </w:rPr>
-              <w:t>n</w:t>
-            </w:r>
-            <w:r>
-              <w:rPr>
-                <w:sz w:val="20"/>
-                <w:szCs w:val="28"/>
-                <w:lang w:val="en-US"/>
-              </w:rPr>
-              <w:t>own</w:t>
-            </w:r>
-            <w:r>
-              <w:rPr>
-                <w:sz w:val="20"/>
-                <w:szCs w:val="28"/>
-                <w:lang w:val="en-US"/>
-              </w:rPr>
-              <w:t>&gt;</w:t>
+              <w:t>The Different States of a Machine in Manual Interface</w:t>
             </w:r>
           </w:p>
         </w:tc>
@@ -1218,15 +1186,7 @@
           <w:szCs w:val="28"/>
           <w:lang w:val="en-US"/>
         </w:rPr>
-        <w:t>1.4</w:t>
-      </w:r>
-      <w:r>
-        <w:rPr>
-          <w:sz w:val="32"/>
-          <w:szCs w:val="28"/>
-          <w:lang w:val="en-US"/>
-        </w:rPr>
-        <w:t xml:space="preserve"> </w:t>
+        <w:t xml:space="preserve">1.4 </w:t>
       </w:r>
       <w:r>
         <w:rPr>
@@ -1727,53 +1687,868 @@
         </w:rPr>
         <w:t xml:space="preserve"> Operator can access the Manual Interface by logging into the system and hence can change the state of the Machine.</w:t>
       </w:r>
-    </w:p>
-    <w:p>
-      <w:pPr>
-        <w:jc w:val="both"/>
-        <w:rPr>
-          <w:sz w:val="24"/>
-          <w:szCs w:val="28"/>
-        </w:rPr>
-      </w:pPr>
-      <w:r>
-        <w:rPr>
-          <w:sz w:val="24"/>
-          <w:szCs w:val="28"/>
-        </w:rPr>
-        <w:t>@Other Users are not part of Local Server interaction.</w:t>
-      </w:r>
-    </w:p>
-    <w:p>
-      <w:pPr>
-        <w:jc w:val="both"/>
-        <w:rPr>
-          <w:sz w:val="24"/>
-          <w:szCs w:val="28"/>
-        </w:rPr>
-      </w:pPr>
-    </w:p>
-    <w:p>
-      <w:pPr>
-        <w:jc w:val="both"/>
-        <w:rPr>
-          <w:sz w:val="24"/>
-          <w:szCs w:val="28"/>
-        </w:rPr>
-      </w:pPr>
-      <w:r>
-        <w:rPr>
-          <w:sz w:val="24"/>
-          <w:szCs w:val="28"/>
-        </w:rPr>
-        <w:t>//TODO</w:t>
+      <w:r>
+        <w:rPr>
+          <w:sz w:val="24"/>
+          <w:szCs w:val="28"/>
+        </w:rPr>
+        <w:t xml:space="preserve"> None of the users is expected to have any technical know-how of the working of the software.</w:t>
+      </w:r>
+    </w:p>
+    <w:p>
+      <w:pPr>
+        <w:jc w:val="both"/>
+        <w:rPr>
+          <w:sz w:val="24"/>
+          <w:szCs w:val="28"/>
+        </w:rPr>
+      </w:pPr>
+      <w:r>
+        <w:rPr>
+          <w:sz w:val="24"/>
+          <w:szCs w:val="28"/>
+        </w:rPr>
+        <w:t>Other Users are not part of Local Server interaction.</w:t>
+      </w:r>
+      <w:r>
+        <w:rPr>
+          <w:sz w:val="24"/>
+          <w:szCs w:val="28"/>
+        </w:rPr>
+        <w:t xml:space="preserve"> Instead, they directly interact with the main ISW Server. Industry Person can look up information of each machine such as Current Process and which Machines are about to or already have failed.</w:t>
+      </w:r>
+    </w:p>
+    <w:p>
+      <w:pPr>
+        <w:jc w:val="both"/>
+        <w:rPr>
+          <w:sz w:val="32"/>
+          <w:szCs w:val="28"/>
+        </w:rPr>
+      </w:pPr>
+      <w:r>
+        <w:rPr>
+          <w:sz w:val="32"/>
+          <w:szCs w:val="28"/>
+        </w:rPr>
+        <w:t>2.4 General Constraints</w:t>
+      </w:r>
+    </w:p>
+    <w:p>
+      <w:pPr>
+        <w:jc w:val="both"/>
+        <w:rPr>
+          <w:sz w:val="24"/>
+          <w:szCs w:val="28"/>
+        </w:rPr>
+      </w:pPr>
+      <w:r>
+        <w:rPr>
+          <w:sz w:val="24"/>
+          <w:szCs w:val="28"/>
+        </w:rPr>
+        <w:t>The Internet Connection / Availability of LAN is a major constraint for this Software. Since Data is fetched from the Main Server and sent back to the same, it is crucial that there is Connectivity between the Servers.</w:t>
+      </w:r>
+    </w:p>
+    <w:p>
+      <w:pPr>
+        <w:jc w:val="both"/>
+        <w:rPr>
+          <w:sz w:val="24"/>
+          <w:szCs w:val="28"/>
+        </w:rPr>
+      </w:pPr>
+      <w:r>
+        <w:rPr>
+          <w:sz w:val="24"/>
+          <w:szCs w:val="28"/>
+        </w:rPr>
+        <w:t>The Web Portal on the Local Machine is also constrained by the Capacity of the Main Server. Requests from various Machines may be forced to queue which increases the fetch / write time affecting Performance.</w:t>
+      </w:r>
+    </w:p>
+    <w:p>
+      <w:pPr>
+        <w:jc w:val="both"/>
+        <w:rPr>
+          <w:sz w:val="24"/>
+          <w:szCs w:val="28"/>
+        </w:rPr>
+      </w:pPr>
+    </w:p>
+    <w:p>
+      <w:pPr>
+        <w:jc w:val="both"/>
+        <w:rPr>
+          <w:sz w:val="32"/>
+          <w:szCs w:val="28"/>
+        </w:rPr>
+      </w:pPr>
+      <w:r>
+        <w:rPr>
+          <w:sz w:val="32"/>
+          <w:szCs w:val="28"/>
+        </w:rPr>
+        <w:t>2.5 Assumptions and Dependencies</w:t>
+      </w:r>
+    </w:p>
+    <w:p>
+      <w:pPr>
+        <w:jc w:val="both"/>
+        <w:rPr>
+          <w:sz w:val="24"/>
+          <w:szCs w:val="28"/>
+        </w:rPr>
+      </w:pPr>
+      <w:r>
+        <w:rPr>
+          <w:sz w:val="24"/>
+          <w:szCs w:val="28"/>
+        </w:rPr>
+        <w:t xml:space="preserve">One Assumptions about the product is that it will always be used on Server Grade Hardware that has ability to process parallel data fast. The Manual Interface will be accessible both from Mobile Phones and a Dedicated Desktop associated with each Machine. </w:t>
+      </w:r>
+    </w:p>
+    <w:p>
+      <w:pPr>
+        <w:jc w:val="both"/>
+        <w:rPr>
+          <w:sz w:val="24"/>
+          <w:szCs w:val="28"/>
+        </w:rPr>
+      </w:pPr>
+      <w:r>
+        <w:rPr>
+          <w:sz w:val="24"/>
+          <w:szCs w:val="28"/>
+        </w:rPr>
+        <w:t>The Manual Interface will make use of latest technologies which require a modern compatible browser associated with it. It is assumed that such condition is always met</w:t>
+      </w:r>
+      <w:r>
+        <w:rPr>
+          <w:sz w:val="24"/>
+          <w:szCs w:val="28"/>
+        </w:rPr>
+        <w:t xml:space="preserve"> and the Computers have minimum hardware specification to run the latest browsers</w:t>
+      </w:r>
+      <w:r>
+        <w:rPr>
+          <w:sz w:val="24"/>
+          <w:szCs w:val="28"/>
+        </w:rPr>
+        <w:t>.</w:t>
+      </w:r>
+    </w:p>
+    <w:p>
+      <w:pPr>
+        <w:jc w:val="both"/>
+        <w:rPr>
+          <w:sz w:val="24"/>
+          <w:szCs w:val="28"/>
+        </w:rPr>
+      </w:pPr>
+      <w:r>
+        <w:rPr>
+          <w:sz w:val="24"/>
+          <w:szCs w:val="28"/>
+        </w:rPr>
+        <w:t>Since it is a web-based portal it is intended to be Operating System independent.</w:t>
+      </w:r>
+    </w:p>
+    <w:p>
+      <w:pPr>
+        <w:jc w:val="both"/>
+        <w:rPr>
+          <w:sz w:val="24"/>
+          <w:szCs w:val="28"/>
+        </w:rPr>
+      </w:pPr>
+    </w:p>
+    <w:p>
+      <w:pPr>
+        <w:jc w:val="both"/>
+        <w:rPr>
+          <w:sz w:val="24"/>
+          <w:szCs w:val="28"/>
+        </w:rPr>
+      </w:pPr>
+    </w:p>
+    <w:p>
+      <w:pPr>
+        <w:jc w:val="both"/>
+        <w:rPr>
+          <w:sz w:val="32"/>
+          <w:szCs w:val="28"/>
+        </w:rPr>
+      </w:pPr>
+      <w:r>
+        <w:rPr>
+          <w:sz w:val="32"/>
+          <w:szCs w:val="28"/>
+        </w:rPr>
+        <w:lastRenderedPageBreak/>
+        <w:t>3. Specific Requirements</w:t>
+      </w:r>
+    </w:p>
+    <w:p>
+      <w:pPr>
+        <w:jc w:val="both"/>
+        <w:rPr>
+          <w:sz w:val="32"/>
+          <w:szCs w:val="28"/>
+        </w:rPr>
+      </w:pPr>
+      <w:r>
+        <w:rPr>
+          <w:sz w:val="32"/>
+          <w:szCs w:val="28"/>
+        </w:rPr>
+        <w:t>3.2 Functional Requirements</w:t>
+      </w:r>
+    </w:p>
+    <w:p>
+      <w:pPr>
+        <w:jc w:val="both"/>
+        <w:rPr>
+          <w:sz w:val="32"/>
+          <w:szCs w:val="28"/>
+        </w:rPr>
+      </w:pPr>
+      <w:r>
+        <w:rPr>
+          <w:sz w:val="32"/>
+          <w:szCs w:val="28"/>
+        </w:rPr>
+        <w:t>3.2.1 Manual Interface</w:t>
+      </w:r>
+    </w:p>
+    <w:p>
+      <w:pPr>
+        <w:jc w:val="both"/>
+        <w:rPr>
+          <w:sz w:val="32"/>
+          <w:szCs w:val="28"/>
+        </w:rPr>
+      </w:pPr>
+      <w:r>
+        <w:rPr>
+          <w:sz w:val="32"/>
+          <w:szCs w:val="28"/>
+        </w:rPr>
+        <w:t>3.2.1.1 Log-In Page</w:t>
+      </w:r>
+    </w:p>
+    <w:p>
+      <w:pPr>
+        <w:jc w:val="both"/>
+        <w:rPr>
+          <w:sz w:val="24"/>
+          <w:szCs w:val="28"/>
+        </w:rPr>
+      </w:pPr>
+      <w:r>
+        <w:rPr>
+          <w:sz w:val="24"/>
+          <w:szCs w:val="28"/>
+        </w:rPr>
+        <w:t>The Local Machine allows only Authenticated Users to login. Each User or Machine has its own Profile Created in the Main ISW Server. In order to use the Manual Interface,</w:t>
+      </w:r>
+    </w:p>
+    <w:p>
+      <w:pPr>
+        <w:pStyle w:val="ListParagraph"/>
+        <w:numPr>
+          <w:ilvl w:val="0"/>
+          <w:numId w:val="11"/>
+        </w:numPr>
+        <w:jc w:val="both"/>
+        <w:rPr>
+          <w:sz w:val="24"/>
+          <w:szCs w:val="28"/>
+        </w:rPr>
+      </w:pPr>
+      <w:r>
+        <w:rPr>
+          <w:sz w:val="24"/>
+          <w:szCs w:val="28"/>
+        </w:rPr>
+        <w:t>User-Id</w:t>
+      </w:r>
+    </w:p>
+    <w:p>
+      <w:pPr>
+        <w:pStyle w:val="ListParagraph"/>
+        <w:numPr>
+          <w:ilvl w:val="0"/>
+          <w:numId w:val="11"/>
+        </w:numPr>
+        <w:jc w:val="both"/>
+        <w:rPr>
+          <w:sz w:val="24"/>
+          <w:szCs w:val="28"/>
+        </w:rPr>
+      </w:pPr>
+      <w:r>
+        <w:rPr>
+          <w:sz w:val="24"/>
+          <w:szCs w:val="28"/>
+        </w:rPr>
+        <w:t>Password</w:t>
+      </w:r>
+    </w:p>
+    <w:p>
+      <w:pPr>
+        <w:jc w:val="both"/>
+        <w:rPr>
+          <w:sz w:val="24"/>
+          <w:szCs w:val="28"/>
+        </w:rPr>
+      </w:pPr>
+      <w:r>
+        <w:rPr>
+          <w:sz w:val="24"/>
+          <w:szCs w:val="28"/>
+        </w:rPr>
+        <w:t>must be entered in the Login-Form.</w:t>
+      </w:r>
+    </w:p>
+    <w:p>
+      <w:pPr>
+        <w:jc w:val="both"/>
+        <w:rPr>
+          <w:sz w:val="24"/>
+          <w:szCs w:val="28"/>
+        </w:rPr>
+      </w:pPr>
+      <w:r>
+        <w:rPr>
+          <w:sz w:val="24"/>
+          <w:szCs w:val="28"/>
+        </w:rPr>
+        <w:tab/>
+        <w:t>Scenario: On Successful Login</w:t>
+      </w:r>
+    </w:p>
+    <w:p>
+      <w:pPr>
+        <w:jc w:val="both"/>
+        <w:rPr>
+          <w:sz w:val="24"/>
+          <w:szCs w:val="28"/>
+        </w:rPr>
+      </w:pPr>
+      <w:r>
+        <w:rPr>
+          <w:sz w:val="24"/>
+          <w:szCs w:val="28"/>
+        </w:rPr>
+        <w:tab/>
+      </w:r>
+      <w:r>
+        <w:rPr>
+          <w:sz w:val="24"/>
+          <w:szCs w:val="28"/>
+        </w:rPr>
+        <w:tab/>
+        <w:t>Given the user is logged in,</w:t>
+      </w:r>
+    </w:p>
+    <w:p>
+      <w:pPr>
+        <w:jc w:val="both"/>
+        <w:rPr>
+          <w:sz w:val="24"/>
+          <w:szCs w:val="28"/>
+        </w:rPr>
+      </w:pPr>
+      <w:r>
+        <w:rPr>
+          <w:sz w:val="24"/>
+          <w:szCs w:val="28"/>
+        </w:rPr>
+        <w:tab/>
+      </w:r>
+      <w:r>
+        <w:rPr>
+          <w:sz w:val="24"/>
+          <w:szCs w:val="28"/>
+        </w:rPr>
+        <w:tab/>
+        <w:t>The Manual Interface is presented</w:t>
+      </w:r>
+    </w:p>
+    <w:p>
+      <w:pPr>
+        <w:jc w:val="both"/>
+        <w:rPr>
+          <w:sz w:val="24"/>
+          <w:szCs w:val="28"/>
+        </w:rPr>
+      </w:pPr>
+      <w:r>
+        <w:rPr>
+          <w:sz w:val="24"/>
+          <w:szCs w:val="28"/>
+        </w:rPr>
+        <w:tab/>
+        <w:t>Scenario: Login Failed Due to Incorrect User-Id and/or Password</w:t>
+      </w:r>
+    </w:p>
+    <w:p>
+      <w:pPr>
+        <w:ind w:left="1440"/>
+        <w:jc w:val="both"/>
+        <w:rPr>
+          <w:sz w:val="24"/>
+          <w:szCs w:val="28"/>
+        </w:rPr>
+      </w:pPr>
+      <w:r>
+        <w:rPr>
+          <w:sz w:val="24"/>
+          <w:szCs w:val="28"/>
+        </w:rPr>
+        <w:t>A warning is displayed stating incorrect Credentials and asks for login-info again.</w:t>
+      </w:r>
+    </w:p>
+    <w:p>
+      <w:pPr>
+        <w:jc w:val="both"/>
+        <w:rPr>
+          <w:sz w:val="24"/>
+          <w:szCs w:val="28"/>
+        </w:rPr>
+      </w:pPr>
+      <w:r>
+        <w:rPr>
+          <w:sz w:val="24"/>
+          <w:szCs w:val="28"/>
+        </w:rPr>
+        <w:t xml:space="preserve"> </w:t>
+      </w:r>
+      <w:r>
+        <w:rPr>
+          <w:sz w:val="24"/>
+          <w:szCs w:val="28"/>
+        </w:rPr>
+        <w:tab/>
+      </w:r>
+    </w:p>
+    <w:p>
+      <w:pPr>
+        <w:jc w:val="both"/>
+        <w:rPr>
+          <w:sz w:val="32"/>
+          <w:szCs w:val="28"/>
+        </w:rPr>
+      </w:pPr>
+      <w:r>
+        <w:rPr>
+          <w:sz w:val="32"/>
+          <w:szCs w:val="28"/>
+        </w:rPr>
+        <w:t>3.2.1.</w:t>
+      </w:r>
+      <w:r>
+        <w:rPr>
+          <w:sz w:val="32"/>
+          <w:szCs w:val="28"/>
+        </w:rPr>
+        <w:t xml:space="preserve">2 </w:t>
+      </w:r>
+      <w:r>
+        <w:rPr>
+          <w:sz w:val="32"/>
+          <w:szCs w:val="28"/>
+        </w:rPr>
+        <w:t>Manual Interface</w:t>
+      </w:r>
+    </w:p>
+    <w:p>
+      <w:pPr>
+        <w:jc w:val="both"/>
+        <w:rPr>
+          <w:sz w:val="24"/>
+          <w:szCs w:val="28"/>
+        </w:rPr>
+      </w:pPr>
+      <w:r>
+        <w:rPr>
+          <w:sz w:val="24"/>
+          <w:szCs w:val="28"/>
+        </w:rPr>
+        <w:t xml:space="preserve">Each Machine has a dedicated Server that collects information about the Machine and stores the data locally as well as sends it to the main ISW Server. </w:t>
+      </w:r>
+      <w:r>
+        <w:rPr>
+          <w:sz w:val="24"/>
+          <w:szCs w:val="28"/>
+        </w:rPr>
+        <w:t xml:space="preserve">The Manual Interface allows to choose states of the Machine that cannot be taken via sensors such as Availability of Operator and Failure of a Certain Components. </w:t>
+      </w:r>
+    </w:p>
+    <w:p>
+      <w:pPr>
+        <w:jc w:val="both"/>
+        <w:rPr>
+          <w:sz w:val="24"/>
+          <w:szCs w:val="28"/>
+        </w:rPr>
+      </w:pPr>
+      <w:r>
+        <w:rPr>
+          <w:sz w:val="24"/>
+          <w:szCs w:val="28"/>
+        </w:rPr>
+        <w:t xml:space="preserve">The States are pre-defined (before deployment) but can be extended to every Machine. The States are majorly categorized as </w:t>
+      </w:r>
+    </w:p>
+    <w:p>
+      <w:pPr>
+        <w:pStyle w:val="ListParagraph"/>
+        <w:numPr>
+          <w:ilvl w:val="0"/>
+          <w:numId w:val="10"/>
+        </w:numPr>
+        <w:jc w:val="both"/>
+        <w:rPr>
+          <w:sz w:val="24"/>
+          <w:szCs w:val="28"/>
+        </w:rPr>
+      </w:pPr>
+      <w:r>
+        <w:rPr>
+          <w:sz w:val="24"/>
+          <w:szCs w:val="28"/>
+        </w:rPr>
+        <w:t>Active</w:t>
+      </w:r>
+    </w:p>
+    <w:p>
+      <w:pPr>
+        <w:pStyle w:val="ListParagraph"/>
+        <w:numPr>
+          <w:ilvl w:val="0"/>
+          <w:numId w:val="10"/>
+        </w:numPr>
+        <w:jc w:val="both"/>
+        <w:rPr>
+          <w:sz w:val="24"/>
+          <w:szCs w:val="28"/>
+        </w:rPr>
+      </w:pPr>
+      <w:r>
+        <w:rPr>
+          <w:sz w:val="24"/>
+          <w:szCs w:val="28"/>
+        </w:rPr>
+        <w:t>Failure</w:t>
+      </w:r>
+    </w:p>
+    <w:p>
+      <w:pPr>
+        <w:pStyle w:val="ListParagraph"/>
+        <w:numPr>
+          <w:ilvl w:val="0"/>
+          <w:numId w:val="10"/>
+        </w:numPr>
+        <w:jc w:val="both"/>
+        <w:rPr>
+          <w:sz w:val="24"/>
+          <w:szCs w:val="28"/>
+        </w:rPr>
+      </w:pPr>
+      <w:r>
+        <w:rPr>
+          <w:sz w:val="24"/>
+          <w:szCs w:val="28"/>
+        </w:rPr>
+        <w:t>Idle</w:t>
+      </w:r>
+    </w:p>
+    <w:p>
+      <w:pPr>
+        <w:jc w:val="both"/>
+        <w:rPr>
+          <w:sz w:val="24"/>
+          <w:szCs w:val="28"/>
+        </w:rPr>
+      </w:pPr>
+      <w:r>
+        <w:rPr>
+          <w:sz w:val="24"/>
+          <w:szCs w:val="28"/>
+        </w:rPr>
+        <w:t>Only a Single state can be selected at a time. The Active Modes / Failure Modes are specific to each Machine, the data of which is collected from the Client before-hand. The Category “Idle” also contains several sub categories such as ‘Operator Busy’, ‘Operator Unavailable’ as well as Machine specific states such as ‘No Raw Materials’ etc.</w:t>
+      </w:r>
+    </w:p>
+    <w:p>
+      <w:pPr>
+        <w:jc w:val="both"/>
+        <w:rPr>
+          <w:sz w:val="24"/>
+          <w:szCs w:val="28"/>
+        </w:rPr>
+      </w:pPr>
+      <w:r>
+        <w:rPr>
+          <w:sz w:val="24"/>
+          <w:szCs w:val="28"/>
+        </w:rPr>
+        <w:t xml:space="preserve">It Provides a </w:t>
+      </w:r>
+      <w:r>
+        <w:rPr>
+          <w:i/>
+          <w:sz w:val="24"/>
+          <w:szCs w:val="28"/>
+        </w:rPr>
+        <w:t>Generic Template</w:t>
+      </w:r>
+      <w:r>
+        <w:rPr>
+          <w:sz w:val="24"/>
+          <w:szCs w:val="28"/>
+        </w:rPr>
+        <w:t xml:space="preserve"> which can be customized for different Machines.</w:t>
+      </w:r>
+    </w:p>
+    <w:p>
+      <w:pPr>
+        <w:jc w:val="both"/>
+        <w:rPr>
+          <w:sz w:val="24"/>
+          <w:szCs w:val="28"/>
+        </w:rPr>
+      </w:pPr>
+    </w:p>
+    <w:p>
+      <w:pPr>
+        <w:jc w:val="both"/>
+        <w:rPr>
+          <w:sz w:val="24"/>
+          <w:szCs w:val="28"/>
+        </w:rPr>
+      </w:pPr>
+    </w:p>
+    <w:p>
+      <w:pPr>
+        <w:jc w:val="both"/>
+        <w:rPr>
+          <w:sz w:val="24"/>
+          <w:szCs w:val="28"/>
+        </w:rPr>
+      </w:pPr>
+      <w:r>
+        <w:rPr>
+          <w:sz w:val="24"/>
+          <w:szCs w:val="28"/>
+        </w:rPr>
+        <w:t xml:space="preserve">Scenario: </w:t>
+      </w:r>
+      <w:r>
+        <w:rPr>
+          <w:sz w:val="24"/>
+          <w:szCs w:val="28"/>
+        </w:rPr>
+        <w:t xml:space="preserve">ON SELECT STATE: </w:t>
+      </w:r>
+    </w:p>
+    <w:p>
+      <w:pPr>
+        <w:ind w:firstLine="720"/>
+        <w:jc w:val="both"/>
+        <w:rPr>
+          <w:sz w:val="24"/>
+          <w:szCs w:val="28"/>
+        </w:rPr>
+      </w:pPr>
+      <w:r>
+        <w:rPr>
+          <w:sz w:val="24"/>
+          <w:szCs w:val="28"/>
+        </w:rPr>
+        <w:t>Given the User is logged in,</w:t>
+      </w:r>
+    </w:p>
+    <w:p>
+      <w:pPr>
+        <w:ind w:firstLine="720"/>
+        <w:jc w:val="both"/>
+        <w:rPr>
+          <w:sz w:val="24"/>
+          <w:szCs w:val="28"/>
+        </w:rPr>
+      </w:pPr>
+      <w:r>
+        <w:rPr>
+          <w:sz w:val="24"/>
+          <w:szCs w:val="28"/>
+        </w:rPr>
+        <w:t>And a Valid State is Selected,</w:t>
+      </w:r>
+    </w:p>
+    <w:p>
+      <w:pPr>
+        <w:ind w:firstLine="720"/>
+        <w:jc w:val="both"/>
+        <w:rPr>
+          <w:sz w:val="24"/>
+          <w:szCs w:val="28"/>
+        </w:rPr>
+      </w:pPr>
+      <w:r>
+        <w:rPr>
+          <w:sz w:val="24"/>
+          <w:szCs w:val="28"/>
+        </w:rPr>
+        <w:t>The Currently selected state is stored on the Local Machine’s Database.</w:t>
+      </w:r>
+    </w:p>
+    <w:p>
+      <w:pPr>
+        <w:ind w:firstLine="720"/>
+        <w:jc w:val="both"/>
+        <w:rPr>
+          <w:sz w:val="24"/>
+          <w:szCs w:val="28"/>
+        </w:rPr>
+      </w:pPr>
+      <w:r>
+        <w:rPr>
+          <w:sz w:val="24"/>
+          <w:szCs w:val="28"/>
+        </w:rPr>
+        <w:t>And the same is sent to the ISW Server.</w:t>
+      </w:r>
+    </w:p>
+    <w:p>
+      <w:pPr>
+        <w:ind w:firstLine="720"/>
+        <w:jc w:val="both"/>
+        <w:rPr>
+          <w:sz w:val="24"/>
+          <w:szCs w:val="28"/>
+        </w:rPr>
+      </w:pPr>
+    </w:p>
+    <w:p>
+      <w:pPr>
+        <w:jc w:val="both"/>
+        <w:rPr>
+          <w:sz w:val="32"/>
+          <w:szCs w:val="28"/>
+        </w:rPr>
+      </w:pPr>
+      <w:r>
+        <w:rPr>
+          <w:sz w:val="32"/>
+          <w:szCs w:val="28"/>
+        </w:rPr>
+        <w:t>3.2.1.3 Analytic Engine</w:t>
+      </w:r>
+    </w:p>
+    <w:p>
+      <w:pPr>
+        <w:jc w:val="both"/>
+        <w:rPr>
+          <w:sz w:val="24"/>
+          <w:szCs w:val="28"/>
+        </w:rPr>
+      </w:pPr>
+      <w:r>
+        <w:rPr>
+          <w:sz w:val="24"/>
+          <w:szCs w:val="28"/>
+        </w:rPr>
+        <w:t xml:space="preserve">The Analytic Engine is local to each Machine’s dedicated server. It Performs k-Nearest Neighbour Pattern Recognition Algorithm to Analyse the Stored </w:t>
+      </w:r>
+      <w:r>
+        <w:rPr>
+          <w:b/>
+          <w:sz w:val="24"/>
+          <w:szCs w:val="28"/>
+        </w:rPr>
+        <w:t>States</w:t>
+      </w:r>
+      <w:r>
+        <w:rPr>
+          <w:sz w:val="24"/>
+          <w:szCs w:val="28"/>
+        </w:rPr>
+        <w:t xml:space="preserve"> and predict the failure of a certain Machine Part based on the recent Machine </w:t>
+      </w:r>
+      <w:r>
+        <w:rPr>
+          <w:b/>
+          <w:sz w:val="24"/>
+          <w:szCs w:val="28"/>
+        </w:rPr>
+        <w:t>States</w:t>
+      </w:r>
+      <w:r>
+        <w:rPr>
+          <w:sz w:val="24"/>
+          <w:szCs w:val="28"/>
+        </w:rPr>
+        <w:t xml:space="preserve">. </w:t>
       </w:r>
       <w:bookmarkStart w:id="0" w:name="_GoBack"/>
       <w:bookmarkEnd w:id="0"/>
     </w:p>
+    <w:p>
+      <w:pPr>
+        <w:jc w:val="both"/>
+        <w:rPr>
+          <w:sz w:val="24"/>
+          <w:szCs w:val="28"/>
+        </w:rPr>
+      </w:pPr>
+      <w:proofErr w:type="gramStart"/>
+      <w:r>
+        <w:rPr>
+          <w:sz w:val="24"/>
+          <w:szCs w:val="28"/>
+        </w:rPr>
+        <w:t>DEP :</w:t>
+      </w:r>
+      <w:proofErr w:type="gramEnd"/>
+      <w:r>
+        <w:rPr>
+          <w:sz w:val="24"/>
+          <w:szCs w:val="28"/>
+        </w:rPr>
+        <w:t xml:space="preserve"> Manual Interface</w:t>
+      </w:r>
+    </w:p>
+    <w:p>
+      <w:pPr>
+        <w:jc w:val="both"/>
+        <w:rPr>
+          <w:sz w:val="24"/>
+          <w:szCs w:val="28"/>
+        </w:rPr>
+      </w:pPr>
+    </w:p>
+    <w:p>
+      <w:pPr>
+        <w:jc w:val="both"/>
+        <w:rPr>
+          <w:sz w:val="24"/>
+          <w:szCs w:val="28"/>
+        </w:rPr>
+      </w:pPr>
+    </w:p>
+    <w:p>
+      <w:pPr>
+        <w:jc w:val="both"/>
+        <w:rPr>
+          <w:sz w:val="24"/>
+          <w:szCs w:val="28"/>
+        </w:rPr>
+      </w:pPr>
+    </w:p>
     <w:sectPr>
-      <w:headerReference w:type="default" r:id="rId7"/>
-      <w:footerReference w:type="default" r:id="rId8"/>
+      <w:headerReference w:type="default" r:id="rId8"/>
+      <w:footerReference w:type="default" r:id="rId9"/>
       <w:pgSz w:w="11906" w:h="16838"/>
       <w:pgMar w:top="1440" w:right="1440" w:bottom="1276" w:left="1440" w:header="708" w:footer="708" w:gutter="0"/>
       <w:cols w:space="708"/>
@@ -1867,7 +2642,7 @@
           <w:rPr>
             <w:noProof/>
           </w:rPr>
-          <w:t>4</w:t>
+          <w:t>1</w:t>
         </w:r>
         <w:r>
           <w:rPr>
@@ -2296,6 +3071,119 @@
     </w:lvl>
   </w:abstractNum>
   <w:abstractNum w:abstractNumId="4" w15:restartNumberingAfterBreak="0">
+    <w:nsid w:val="42F97D5B"/>
+    <w:multiLevelType w:val="hybridMultilevel"/>
+    <w:tmpl w:val="B934B304"/>
+    <w:lvl w:ilvl="0" w:tplc="40090001">
+      <w:start w:val="1"/>
+      <w:numFmt w:val="bullet"/>
+      <w:lvlText w:val=""/>
+      <w:lvlJc w:val="left"/>
+      <w:pPr>
+        <w:ind w:left="720" w:hanging="360"/>
+      </w:pPr>
+      <w:rPr>
+        <w:rFonts w:ascii="Symbol" w:hAnsi="Symbol" w:hint="default"/>
+      </w:rPr>
+    </w:lvl>
+    <w:lvl w:ilvl="1" w:tplc="40090003" w:tentative="1">
+      <w:start w:val="1"/>
+      <w:numFmt w:val="bullet"/>
+      <w:lvlText w:val="o"/>
+      <w:lvlJc w:val="left"/>
+      <w:pPr>
+        <w:ind w:left="1440" w:hanging="360"/>
+      </w:pPr>
+      <w:rPr>
+        <w:rFonts w:ascii="Courier New" w:hAnsi="Courier New" w:cs="Courier New" w:hint="default"/>
+      </w:rPr>
+    </w:lvl>
+    <w:lvl w:ilvl="2" w:tplc="40090005" w:tentative="1">
+      <w:start w:val="1"/>
+      <w:numFmt w:val="bullet"/>
+      <w:lvlText w:val=""/>
+      <w:lvlJc w:val="left"/>
+      <w:pPr>
+        <w:ind w:left="2160" w:hanging="360"/>
+      </w:pPr>
+      <w:rPr>
+        <w:rFonts w:ascii="Wingdings" w:hAnsi="Wingdings" w:hint="default"/>
+      </w:rPr>
+    </w:lvl>
+    <w:lvl w:ilvl="3" w:tplc="40090001" w:tentative="1">
+      <w:start w:val="1"/>
+      <w:numFmt w:val="bullet"/>
+      <w:lvlText w:val=""/>
+      <w:lvlJc w:val="left"/>
+      <w:pPr>
+        <w:ind w:left="2880" w:hanging="360"/>
+      </w:pPr>
+      <w:rPr>
+        <w:rFonts w:ascii="Symbol" w:hAnsi="Symbol" w:hint="default"/>
+      </w:rPr>
+    </w:lvl>
+    <w:lvl w:ilvl="4" w:tplc="40090003" w:tentative="1">
+      <w:start w:val="1"/>
+      <w:numFmt w:val="bullet"/>
+      <w:lvlText w:val="o"/>
+      <w:lvlJc w:val="left"/>
+      <w:pPr>
+        <w:ind w:left="3600" w:hanging="360"/>
+      </w:pPr>
+      <w:rPr>
+        <w:rFonts w:ascii="Courier New" w:hAnsi="Courier New" w:cs="Courier New" w:hint="default"/>
+      </w:rPr>
+    </w:lvl>
+    <w:lvl w:ilvl="5" w:tplc="40090005" w:tentative="1">
+      <w:start w:val="1"/>
+      <w:numFmt w:val="bullet"/>
+      <w:lvlText w:val=""/>
+      <w:lvlJc w:val="left"/>
+      <w:pPr>
+        <w:ind w:left="4320" w:hanging="360"/>
+      </w:pPr>
+      <w:rPr>
+        <w:rFonts w:ascii="Wingdings" w:hAnsi="Wingdings" w:hint="default"/>
+      </w:rPr>
+    </w:lvl>
+    <w:lvl w:ilvl="6" w:tplc="40090001" w:tentative="1">
+      <w:start w:val="1"/>
+      <w:numFmt w:val="bullet"/>
+      <w:lvlText w:val=""/>
+      <w:lvlJc w:val="left"/>
+      <w:pPr>
+        <w:ind w:left="5040" w:hanging="360"/>
+      </w:pPr>
+      <w:rPr>
+        <w:rFonts w:ascii="Symbol" w:hAnsi="Symbol" w:hint="default"/>
+      </w:rPr>
+    </w:lvl>
+    <w:lvl w:ilvl="7" w:tplc="40090003" w:tentative="1">
+      <w:start w:val="1"/>
+      <w:numFmt w:val="bullet"/>
+      <w:lvlText w:val="o"/>
+      <w:lvlJc w:val="left"/>
+      <w:pPr>
+        <w:ind w:left="5760" w:hanging="360"/>
+      </w:pPr>
+      <w:rPr>
+        <w:rFonts w:ascii="Courier New" w:hAnsi="Courier New" w:cs="Courier New" w:hint="default"/>
+      </w:rPr>
+    </w:lvl>
+    <w:lvl w:ilvl="8" w:tplc="40090005" w:tentative="1">
+      <w:start w:val="1"/>
+      <w:numFmt w:val="bullet"/>
+      <w:lvlText w:val=""/>
+      <w:lvlJc w:val="left"/>
+      <w:pPr>
+        <w:ind w:left="6480" w:hanging="360"/>
+      </w:pPr>
+      <w:rPr>
+        <w:rFonts w:ascii="Wingdings" w:hAnsi="Wingdings" w:hint="default"/>
+      </w:rPr>
+    </w:lvl>
+  </w:abstractNum>
+  <w:abstractNum w:abstractNumId="5" w15:restartNumberingAfterBreak="0">
     <w:nsid w:val="53C61902"/>
     <w:multiLevelType w:val="hybridMultilevel"/>
     <w:tmpl w:val="486223F2"/>
@@ -2384,7 +3272,120 @@
       </w:pPr>
     </w:lvl>
   </w:abstractNum>
-  <w:abstractNum w:abstractNumId="5" w15:restartNumberingAfterBreak="0">
+  <w:abstractNum w:abstractNumId="6" w15:restartNumberingAfterBreak="0">
+    <w:nsid w:val="581C0559"/>
+    <w:multiLevelType w:val="hybridMultilevel"/>
+    <w:tmpl w:val="C8449760"/>
+    <w:lvl w:ilvl="0" w:tplc="40090001">
+      <w:start w:val="1"/>
+      <w:numFmt w:val="bullet"/>
+      <w:lvlText w:val=""/>
+      <w:lvlJc w:val="left"/>
+      <w:pPr>
+        <w:ind w:left="720" w:hanging="360"/>
+      </w:pPr>
+      <w:rPr>
+        <w:rFonts w:ascii="Symbol" w:hAnsi="Symbol" w:hint="default"/>
+      </w:rPr>
+    </w:lvl>
+    <w:lvl w:ilvl="1" w:tplc="40090003" w:tentative="1">
+      <w:start w:val="1"/>
+      <w:numFmt w:val="bullet"/>
+      <w:lvlText w:val="o"/>
+      <w:lvlJc w:val="left"/>
+      <w:pPr>
+        <w:ind w:left="1440" w:hanging="360"/>
+      </w:pPr>
+      <w:rPr>
+        <w:rFonts w:ascii="Courier New" w:hAnsi="Courier New" w:cs="Courier New" w:hint="default"/>
+      </w:rPr>
+    </w:lvl>
+    <w:lvl w:ilvl="2" w:tplc="40090005" w:tentative="1">
+      <w:start w:val="1"/>
+      <w:numFmt w:val="bullet"/>
+      <w:lvlText w:val=""/>
+      <w:lvlJc w:val="left"/>
+      <w:pPr>
+        <w:ind w:left="2160" w:hanging="360"/>
+      </w:pPr>
+      <w:rPr>
+        <w:rFonts w:ascii="Wingdings" w:hAnsi="Wingdings" w:hint="default"/>
+      </w:rPr>
+    </w:lvl>
+    <w:lvl w:ilvl="3" w:tplc="40090001" w:tentative="1">
+      <w:start w:val="1"/>
+      <w:numFmt w:val="bullet"/>
+      <w:lvlText w:val=""/>
+      <w:lvlJc w:val="left"/>
+      <w:pPr>
+        <w:ind w:left="2880" w:hanging="360"/>
+      </w:pPr>
+      <w:rPr>
+        <w:rFonts w:ascii="Symbol" w:hAnsi="Symbol" w:hint="default"/>
+      </w:rPr>
+    </w:lvl>
+    <w:lvl w:ilvl="4" w:tplc="40090003" w:tentative="1">
+      <w:start w:val="1"/>
+      <w:numFmt w:val="bullet"/>
+      <w:lvlText w:val="o"/>
+      <w:lvlJc w:val="left"/>
+      <w:pPr>
+        <w:ind w:left="3600" w:hanging="360"/>
+      </w:pPr>
+      <w:rPr>
+        <w:rFonts w:ascii="Courier New" w:hAnsi="Courier New" w:cs="Courier New" w:hint="default"/>
+      </w:rPr>
+    </w:lvl>
+    <w:lvl w:ilvl="5" w:tplc="40090005" w:tentative="1">
+      <w:start w:val="1"/>
+      <w:numFmt w:val="bullet"/>
+      <w:lvlText w:val=""/>
+      <w:lvlJc w:val="left"/>
+      <w:pPr>
+        <w:ind w:left="4320" w:hanging="360"/>
+      </w:pPr>
+      <w:rPr>
+        <w:rFonts w:ascii="Wingdings" w:hAnsi="Wingdings" w:hint="default"/>
+      </w:rPr>
+    </w:lvl>
+    <w:lvl w:ilvl="6" w:tplc="40090001" w:tentative="1">
+      <w:start w:val="1"/>
+      <w:numFmt w:val="bullet"/>
+      <w:lvlText w:val=""/>
+      <w:lvlJc w:val="left"/>
+      <w:pPr>
+        <w:ind w:left="5040" w:hanging="360"/>
+      </w:pPr>
+      <w:rPr>
+        <w:rFonts w:ascii="Symbol" w:hAnsi="Symbol" w:hint="default"/>
+      </w:rPr>
+    </w:lvl>
+    <w:lvl w:ilvl="7" w:tplc="40090003" w:tentative="1">
+      <w:start w:val="1"/>
+      <w:numFmt w:val="bullet"/>
+      <w:lvlText w:val="o"/>
+      <w:lvlJc w:val="left"/>
+      <w:pPr>
+        <w:ind w:left="5760" w:hanging="360"/>
+      </w:pPr>
+      <w:rPr>
+        <w:rFonts w:ascii="Courier New" w:hAnsi="Courier New" w:cs="Courier New" w:hint="default"/>
+      </w:rPr>
+    </w:lvl>
+    <w:lvl w:ilvl="8" w:tplc="40090005" w:tentative="1">
+      <w:start w:val="1"/>
+      <w:numFmt w:val="bullet"/>
+      <w:lvlText w:val=""/>
+      <w:lvlJc w:val="left"/>
+      <w:pPr>
+        <w:ind w:left="6480" w:hanging="360"/>
+      </w:pPr>
+      <w:rPr>
+        <w:rFonts w:ascii="Wingdings" w:hAnsi="Wingdings" w:hint="default"/>
+      </w:rPr>
+    </w:lvl>
+  </w:abstractNum>
+  <w:abstractNum w:abstractNumId="7" w15:restartNumberingAfterBreak="0">
     <w:nsid w:val="59A42DB5"/>
     <w:multiLevelType w:val="multilevel"/>
     <w:tmpl w:val="6F92B2D2"/>
@@ -2497,7 +3498,7 @@
       </w:rPr>
     </w:lvl>
   </w:abstractNum>
-  <w:abstractNum w:abstractNumId="6" w15:restartNumberingAfterBreak="0">
+  <w:abstractNum w:abstractNumId="8" w15:restartNumberingAfterBreak="0">
     <w:nsid w:val="630200A9"/>
     <w:multiLevelType w:val="hybridMultilevel"/>
     <w:tmpl w:val="B3265CF8"/>
@@ -2586,7 +3587,7 @@
       </w:pPr>
     </w:lvl>
   </w:abstractNum>
-  <w:abstractNum w:abstractNumId="7" w15:restartNumberingAfterBreak="0">
+  <w:abstractNum w:abstractNumId="9" w15:restartNumberingAfterBreak="0">
     <w:nsid w:val="714A7B37"/>
     <w:multiLevelType w:val="hybridMultilevel"/>
     <w:tmpl w:val="99943FBA"/>
@@ -2675,7 +3676,7 @@
       </w:pPr>
     </w:lvl>
   </w:abstractNum>
-  <w:abstractNum w:abstractNumId="8" w15:restartNumberingAfterBreak="0">
+  <w:abstractNum w:abstractNumId="10" w15:restartNumberingAfterBreak="0">
     <w:nsid w:val="758821D7"/>
     <w:multiLevelType w:val="hybridMultilevel"/>
     <w:tmpl w:val="D1D80398"/>
@@ -2765,7 +3766,7 @@
     </w:lvl>
   </w:abstractNum>
   <w:num w:numId="1">
-    <w:abstractNumId w:val="6"/>
+    <w:abstractNumId w:val="8"/>
   </w:num>
   <w:num w:numId="2">
     <w:abstractNumId w:val="2"/>
@@ -2774,7 +3775,7 @@
     <w:abstractNumId w:val="1"/>
   </w:num>
   <w:num w:numId="4">
-    <w:abstractNumId w:val="4"/>
+    <w:abstractNumId w:val="5"/>
   </w:num>
   <w:num w:numId="5">
     <w:abstractNumId w:val="0"/>
@@ -2783,13 +3784,19 @@
     <w:abstractNumId w:val="3"/>
   </w:num>
   <w:num w:numId="7">
-    <w:abstractNumId w:val="8"/>
+    <w:abstractNumId w:val="10"/>
   </w:num>
   <w:num w:numId="8">
+    <w:abstractNumId w:val="9"/>
+  </w:num>
+  <w:num w:numId="9">
     <w:abstractNumId w:val="7"/>
   </w:num>
-  <w:num w:numId="9">
-    <w:abstractNumId w:val="5"/>
+  <w:num w:numId="10">
+    <w:abstractNumId w:val="6"/>
+  </w:num>
+  <w:num w:numId="11">
+    <w:abstractNumId w:val="4"/>
   </w:num>
 </w:numbering>
 </file>
@@ -3424,6 +4431,27 @@
     <w:pitch w:val="variable"/>
     <w:sig w:usb0="E0002EFF" w:usb1="C000785B" w:usb2="00000009" w:usb3="00000000" w:csb0="000001FF" w:csb1="00000000"/>
   </w:font>
+  <w:font w:name="Symbol">
+    <w:panose1 w:val="05050102010706020507"/>
+    <w:charset w:val="02"/>
+    <w:family w:val="roman"/>
+    <w:pitch w:val="variable"/>
+    <w:sig w:usb0="00000000" w:usb1="10000000" w:usb2="00000000" w:usb3="00000000" w:csb0="80000000" w:csb1="00000000"/>
+  </w:font>
+  <w:font w:name="Courier New">
+    <w:panose1 w:val="02070309020205020404"/>
+    <w:charset w:val="00"/>
+    <w:family w:val="modern"/>
+    <w:pitch w:val="fixed"/>
+    <w:sig w:usb0="E0002EFF" w:usb1="C0007843" w:usb2="00000009" w:usb3="00000000" w:csb0="000001FF" w:csb1="00000000"/>
+  </w:font>
+  <w:font w:name="Wingdings">
+    <w:panose1 w:val="05000000000000000000"/>
+    <w:charset w:val="02"/>
+    <w:family w:val="auto"/>
+    <w:pitch w:val="variable"/>
+    <w:sig w:usb0="00000000" w:usb1="10000000" w:usb2="00000000" w:usb3="00000000" w:csb0="80000000" w:csb1="00000000"/>
+  </w:font>
   <w:font w:name="Calibri">
     <w:panose1 w:val="020F0502020204030204"/>
     <w:charset w:val="00"/>
@@ -3480,6 +4508,7 @@
     <w:rsidRoot w:val="009C1DCC"/>
     <w:rsid w:val="009C1DCC"/>
     <w:rsid w:val="00D067A9"/>
+    <w:rsid w:val="00E52985"/>
   </w:rsids>
   <m:mathPr>
     <m:mathFont m:val="Cambria Math"/>
@@ -4218,4 +5247,16 @@
     </a:ext>
   </a:extLst>
 </a:theme>
+</file>
+
+<file path=customXml/item1.xml><?xml version="1.0" encoding="utf-8"?>
+<b:Sources xmlns:b="http://schemas.openxmlformats.org/officeDocument/2006/bibliography" xmlns="http://schemas.openxmlformats.org/officeDocument/2006/bibliography" SelectedStyle="\APASixthEditionOfficeOnline.xsl" StyleName="APA" Version="6"/>
+</file>
+
+<file path=customXml/itemProps1.xml><?xml version="1.0" encoding="utf-8"?>
+<ds:datastoreItem xmlns:ds="http://schemas.openxmlformats.org/officeDocument/2006/customXml" ds:itemID="{08C53E6B-5FB4-4794-BDBF-E16FFB794BE4}">
+  <ds:schemaRefs>
+    <ds:schemaRef ds:uri="http://schemas.openxmlformats.org/officeDocument/2006/bibliography"/>
+  </ds:schemaRefs>
+</ds:datastoreItem>
 </file>
</xml_diff>